<commit_message>
print statement examples added
</commit_message>
<xml_diff>
--- a/Notes/3. Comments, Escape sequences and print statements.docx
+++ b/Notes/3. Comments, Escape sequences and print statements.docx
@@ -239,6 +239,257 @@
           <w:szCs w:val="32"/>
         </w:rPr>
         <w:t>-- An escape sequence character is backslash ‘\’ followed the character you want to insert.</w:t>
+      </w:r>
+    </w:p>
+    <w:p>
+      <w:pPr>
+        <w:rPr>
+          <w:sz w:val="32"/>
+          <w:szCs w:val="32"/>
+        </w:rPr>
+      </w:pPr>
+      <w:r>
+        <w:rPr>
+          <w:sz w:val="32"/>
+          <w:szCs w:val="32"/>
+        </w:rPr>
+        <w:lastRenderedPageBreak/>
+        <w:t>-- Following is the list of escape sequence characters we can play around with:</w:t>
+      </w:r>
+    </w:p>
+    <w:p>
+      <w:pPr>
+        <w:rPr>
+          <w:sz w:val="32"/>
+          <w:szCs w:val="32"/>
+        </w:rPr>
+      </w:pPr>
+      <w:r>
+        <w:rPr>
+          <w:noProof/>
+        </w:rPr>
+        <w:drawing>
+          <wp:inline distT="0" distB="0" distL="0" distR="0" wp14:anchorId="1A7BAC19" wp14:editId="15860BDC">
+            <wp:extent cx="4800600" cy="5305425"/>
+            <wp:effectExtent l="0" t="0" r="0" b="9525"/>
+            <wp:docPr id="698396493" name="Picture 1"/>
+            <wp:cNvGraphicFramePr>
+              <a:graphicFrameLocks xmlns:a="http://schemas.openxmlformats.org/drawingml/2006/main" noChangeAspect="1"/>
+            </wp:cNvGraphicFramePr>
+            <a:graphic xmlns:a="http://schemas.openxmlformats.org/drawingml/2006/main">
+              <a:graphicData uri="http://schemas.openxmlformats.org/drawingml/2006/picture">
+                <pic:pic xmlns:pic="http://schemas.openxmlformats.org/drawingml/2006/picture">
+                  <pic:nvPicPr>
+                    <pic:cNvPr id="698396493" name=""/>
+                    <pic:cNvPicPr/>
+                  </pic:nvPicPr>
+                  <pic:blipFill>
+                    <a:blip r:embed="rId4"/>
+                    <a:stretch>
+                      <a:fillRect/>
+                    </a:stretch>
+                  </pic:blipFill>
+                  <pic:spPr>
+                    <a:xfrm>
+                      <a:off x="0" y="0"/>
+                      <a:ext cx="4800600" cy="5305425"/>
+                    </a:xfrm>
+                    <a:prstGeom prst="rect">
+                      <a:avLst/>
+                    </a:prstGeom>
+                  </pic:spPr>
+                </pic:pic>
+              </a:graphicData>
+            </a:graphic>
+          </wp:inline>
+        </w:drawing>
+      </w:r>
+    </w:p>
+    <w:p>
+      <w:pPr>
+        <w:rPr>
+          <w:sz w:val="32"/>
+          <w:szCs w:val="32"/>
+        </w:rPr>
+      </w:pPr>
+    </w:p>
+    <w:p>
+      <w:pPr>
+        <w:jc w:val="center"/>
+        <w:rPr>
+          <w:sz w:val="40"/>
+          <w:szCs w:val="40"/>
+          <w:u w:val="single"/>
+        </w:rPr>
+      </w:pPr>
+      <w:r>
+        <w:rPr>
+          <w:sz w:val="40"/>
+          <w:szCs w:val="40"/>
+          <w:u w:val="single"/>
+        </w:rPr>
+        <w:t>Print Statements</w:t>
+      </w:r>
+    </w:p>
+    <w:p>
+      <w:pPr>
+        <w:jc w:val="center"/>
+        <w:rPr>
+          <w:sz w:val="40"/>
+          <w:szCs w:val="40"/>
+          <w:u w:val="single"/>
+        </w:rPr>
+      </w:pPr>
+    </w:p>
+    <w:p>
+      <w:pPr>
+        <w:rPr>
+          <w:sz w:val="32"/>
+          <w:szCs w:val="32"/>
+        </w:rPr>
+      </w:pPr>
+      <w:r>
+        <w:rPr>
+          <w:sz w:val="32"/>
+          <w:szCs w:val="32"/>
+        </w:rPr>
+        <w:t>-- The syntax for print statement looks something like this:</w:t>
+      </w:r>
+    </w:p>
+    <w:p>
+      <w:pPr>
+        <w:rPr>
+          <w:sz w:val="32"/>
+          <w:szCs w:val="32"/>
+        </w:rPr>
+      </w:pPr>
+      <w:r>
+        <w:rPr>
+          <w:sz w:val="32"/>
+          <w:szCs w:val="32"/>
+        </w:rPr>
+        <w:tab/>
+        <w:t>&gt; print(object(s), sep=separator, end=end, file=file, flush=flush)</w:t>
+      </w:r>
+    </w:p>
+    <w:p>
+      <w:pPr>
+        <w:spacing w:line="240" w:lineRule="auto"/>
+        <w:rPr>
+          <w:sz w:val="32"/>
+          <w:szCs w:val="32"/>
+        </w:rPr>
+      </w:pPr>
+      <w:r>
+        <w:rPr>
+          <w:sz w:val="32"/>
+          <w:szCs w:val="32"/>
+        </w:rPr>
+        <w:tab/>
+        <w:t xml:space="preserve">1. object(s) =&gt; Any object, and as many as you like, </w:t>
+      </w:r>
+    </w:p>
+    <w:p>
+      <w:pPr>
+        <w:spacing w:line="240" w:lineRule="auto"/>
+        <w:ind w:left="2160"/>
+        <w:rPr>
+          <w:sz w:val="32"/>
+          <w:szCs w:val="32"/>
+        </w:rPr>
+      </w:pPr>
+      <w:r>
+        <w:rPr>
+          <w:sz w:val="32"/>
+          <w:szCs w:val="32"/>
+        </w:rPr>
+        <w:t xml:space="preserve">       will be converted to string before printed.</w:t>
+      </w:r>
+    </w:p>
+    <w:p>
+      <w:pPr>
+        <w:ind w:left="2160" w:hanging="1440"/>
+        <w:rPr>
+          <w:sz w:val="32"/>
+          <w:szCs w:val="32"/>
+        </w:rPr>
+      </w:pPr>
+      <w:r>
+        <w:rPr>
+          <w:sz w:val="32"/>
+          <w:szCs w:val="32"/>
+        </w:rPr>
+        <w:lastRenderedPageBreak/>
+        <w:t>2. sep =&gt;</w:t>
+      </w:r>
+      <w:r>
+        <w:rPr>
+          <w:sz w:val="32"/>
+          <w:szCs w:val="32"/>
+        </w:rPr>
+        <w:tab/>
+      </w:r>
+      <w:r>
+        <w:rPr>
+          <w:sz w:val="32"/>
+          <w:szCs w:val="32"/>
+        </w:rPr>
+        <w:t xml:space="preserve"> Specify how to separate the object, if there is    more than one. The default one is ‘ ‘.</w:t>
+      </w:r>
+    </w:p>
+    <w:p>
+      <w:pPr>
+        <w:ind w:left="2160" w:hanging="1440"/>
+        <w:rPr>
+          <w:sz w:val="32"/>
+          <w:szCs w:val="32"/>
+        </w:rPr>
+      </w:pPr>
+      <w:r>
+        <w:rPr>
+          <w:sz w:val="32"/>
+          <w:szCs w:val="32"/>
+        </w:rPr>
+        <w:t>3. end =&gt;</w:t>
+      </w:r>
+      <w:r>
+        <w:rPr>
+          <w:sz w:val="32"/>
+          <w:szCs w:val="32"/>
+        </w:rPr>
+        <w:tab/>
+        <w:t>Specify what to print at the end.</w:t>
+      </w:r>
+    </w:p>
+    <w:p>
+      <w:pPr>
+        <w:ind w:left="2160" w:hanging="1440"/>
+        <w:rPr>
+          <w:sz w:val="32"/>
+          <w:szCs w:val="32"/>
+        </w:rPr>
+      </w:pPr>
+      <w:r>
+        <w:rPr>
+          <w:sz w:val="32"/>
+          <w:szCs w:val="32"/>
+        </w:rPr>
+        <w:t>4. file =&gt;</w:t>
+      </w:r>
+      <w:r>
+        <w:rPr>
+          <w:sz w:val="32"/>
+          <w:szCs w:val="32"/>
+        </w:rPr>
+        <w:tab/>
+        <w:t>An object with a write method. Default is sys.stdout.</w:t>
+      </w:r>
+      <w:r>
+        <w:rPr>
+          <w:sz w:val="32"/>
+          <w:szCs w:val="32"/>
+        </w:rPr>
+        <w:tab/>
       </w:r>
     </w:p>
     <w:sectPr>

</xml_diff>